<commit_message>
included ethernet-container-fc and fd
</commit_message>
<xml_diff>
--- a/models/tools/pruning-and-refactoring/backup-and-restore/src/main/resources/backupAndRestore/Gendoc/gendocTemplate.docx
+++ b/models/tools/pruning-and-refactoring/backup-and-restore/src/main/resources/backupAndRestore/Gendoc/gendocTemplate.docx
@@ -1,6 +1,6 @@
 
 <file path=word/document.xml><?xml version="1.0" encoding="utf-8"?>
-<w:document xmlns:wpc="http://schemas.microsoft.com/office/word/2010/wordprocessingCanvas" xmlns:cx="http://schemas.microsoft.com/office/drawing/2014/chartex" xmlns:cx1="http://schemas.microsoft.com/office/drawing/2015/9/8/chartex" xmlns:cx2="http://schemas.microsoft.com/office/drawing/2015/10/21/chartex" xmlns:cx3="http://schemas.microsoft.com/office/drawing/2016/5/9/chartex" xmlns:cx4="http://schemas.microsoft.com/office/drawing/2016/5/10/chartex" xmlns:cx5="http://schemas.microsoft.com/office/drawing/2016/5/11/chartex" xmlns:cx6="http://schemas.microsoft.com/office/drawing/2016/5/12/chartex" xmlns:cx7="http://schemas.microsoft.com/office/drawing/2016/5/13/chartex" xmlns:cx8="http://schemas.microsoft.com/office/drawing/2016/5/14/chartex" xmlns:mc="http://schemas.openxmlformats.org/markup-compatibility/2006" xmlns:aink="http://schemas.microsoft.com/office/drawing/2016/ink" xmlns:am3d="http://schemas.microsoft.com/office/drawing/2017/model3d" xmlns:o="urn:schemas-microsoft-com:office:office" xmlns:r="http://schemas.openxmlformats.org/officeDocument/2006/relationships" xmlns:m="http://schemas.openxmlformats.org/officeDocument/2006/math" xmlns:v="urn:schemas-microsoft-com:vml" xmlns:wp14="http://schemas.microsoft.com/office/word/2010/wordprocessingDrawing" xmlns:wp="http://schemas.openxmlformats.org/drawingml/2006/wordprocessingDrawing" xmlns:w10="urn:schemas-microsoft-com:office:word" xmlns:w="http://schemas.openxmlformats.org/wordprocessingml/2006/main" xmlns:w14="http://schemas.microsoft.com/office/word/2010/wordml" xmlns:w15="http://schemas.microsoft.com/office/word/2012/wordml" xmlns:w16cex="http://schemas.microsoft.com/office/word/2018/wordml/cex" xmlns:w16cid="http://schemas.microsoft.com/office/word/2016/wordml/cid" xmlns:w16="http://schemas.microsoft.com/office/word/2018/wordml" xmlns:w16sdtdh="http://schemas.microsoft.com/office/word/2020/wordml/sdtdatahash" xmlns:w16se="http://schemas.microsoft.com/office/word/2015/wordml/symex" xmlns:wpg="http://schemas.microsoft.com/office/word/2010/wordprocessingGroup" xmlns:wpi="http://schemas.microsoft.com/office/word/2010/wordprocessingInk" xmlns:wne="http://schemas.microsoft.com/office/word/2006/wordml" xmlns:wps="http://schemas.microsoft.com/office/word/2010/wordprocessingShape" mc:Ignorable="w14 w15 w16se w16cid w16 w16cex w16sdtdh wp14">
+<w:document xmlns:wpc="http://schemas.microsoft.com/office/word/2010/wordprocessingCanvas" xmlns:cx="http://schemas.microsoft.com/office/drawing/2014/chartex" xmlns:cx1="http://schemas.microsoft.com/office/drawing/2015/9/8/chartex" xmlns:cx2="http://schemas.microsoft.com/office/drawing/2015/10/21/chartex" xmlns:cx3="http://schemas.microsoft.com/office/drawing/2016/5/9/chartex" xmlns:cx4="http://schemas.microsoft.com/office/drawing/2016/5/10/chartex" xmlns:cx5="http://schemas.microsoft.com/office/drawing/2016/5/11/chartex" xmlns:cx6="http://schemas.microsoft.com/office/drawing/2016/5/12/chartex" xmlns:cx7="http://schemas.microsoft.com/office/drawing/2016/5/13/chartex" xmlns:cx8="http://schemas.microsoft.com/office/drawing/2016/5/14/chartex" xmlns:mc="http://schemas.openxmlformats.org/markup-compatibility/2006" xmlns:aink="http://schemas.microsoft.com/office/drawing/2016/ink" xmlns:am3d="http://schemas.microsoft.com/office/drawing/2017/model3d" xmlns:o="urn:schemas-microsoft-com:office:office" xmlns:oel="http://schemas.microsoft.com/office/2019/extlst" xmlns:r="http://schemas.openxmlformats.org/officeDocument/2006/relationships" xmlns:m="http://schemas.openxmlformats.org/officeDocument/2006/math" xmlns:v="urn:schemas-microsoft-com:vml" xmlns:wp14="http://schemas.microsoft.com/office/word/2010/wordprocessingDrawing" xmlns:wp="http://schemas.openxmlformats.org/drawingml/2006/wordprocessingDrawing" xmlns:w10="urn:schemas-microsoft-com:office:word" xmlns:w="http://schemas.openxmlformats.org/wordprocessingml/2006/main" xmlns:w14="http://schemas.microsoft.com/office/word/2010/wordml" xmlns:w15="http://schemas.microsoft.com/office/word/2012/wordml" xmlns:w16cex="http://schemas.microsoft.com/office/word/2018/wordml/cex" xmlns:w16cid="http://schemas.microsoft.com/office/word/2016/wordml/cid" xmlns:w16="http://schemas.microsoft.com/office/word/2018/wordml" xmlns:w16sdtdh="http://schemas.microsoft.com/office/word/2020/wordml/sdtdatahash" xmlns:w16se="http://schemas.microsoft.com/office/word/2015/wordml/symex" xmlns:wpg="http://schemas.microsoft.com/office/word/2010/wordprocessingGroup" xmlns:wpi="http://schemas.microsoft.com/office/word/2010/wordprocessingInk" xmlns:wne="http://schemas.microsoft.com/office/word/2006/wordml" xmlns:wps="http://schemas.microsoft.com/office/word/2010/wordprocessingShape" mc:Ignorable="w14 w15 w16se w16cid w16 w16cex w16sdtdh wp14">
   <w:background w:color="FFFFFF"/>
   <w:body>
     <w:p>
@@ -51,7 +51,7 @@
           <w:color w:val="984806" w:themeColor="accent6" w:themeShade="80"/>
           <w:lang w:val="en-GB"/>
         </w:rPr>
-        <w:t>BackUp</w:t>
+        <w:t>BackupAndRestore_</w:t>
       </w:r>
       <w:r>
         <w:rPr>
@@ -59,7 +59,7 @@
           <w:color w:val="984806" w:themeColor="accent6" w:themeShade="80"/>
           <w:lang w:val="en-GB"/>
         </w:rPr>
-        <w:t>_1</w:t>
+        <w:t>1</w:t>
       </w:r>
       <w:r>
         <w:rPr>
@@ -67,7 +67,39 @@
           <w:color w:val="984806" w:themeColor="accent6" w:themeShade="80"/>
           <w:lang w:val="en-GB"/>
         </w:rPr>
-        <w:t>.0.0-tsp.</w:t>
+        <w:t>.0.0</w:t>
+      </w:r>
+      <w:r>
+        <w:rPr>
+          <w:rFonts w:asciiTheme="minorHAnsi" w:hAnsiTheme="minorHAnsi"/>
+          <w:color w:val="984806" w:themeColor="accent6" w:themeShade="80"/>
+          <w:lang w:val="en-GB"/>
+        </w:rPr>
+        <w:t>_</w:t>
+      </w:r>
+      <w:r>
+        <w:rPr>
+          <w:rFonts w:asciiTheme="minorHAnsi" w:hAnsiTheme="minorHAnsi"/>
+          <w:color w:val="984806" w:themeColor="accent6" w:themeShade="80"/>
+          <w:lang w:val="en-GB"/>
+        </w:rPr>
+        <w:t>ts</w:t>
+      </w:r>
+      <w:r>
+        <w:rPr>
+          <w:rFonts w:asciiTheme="minorHAnsi" w:hAnsiTheme="minorHAnsi"/>
+          <w:color w:val="984806" w:themeColor="accent6" w:themeShade="80"/>
+          <w:lang w:val="en-GB"/>
+        </w:rPr>
+        <w:t>i</w:t>
+      </w:r>
+      <w:r>
+        <w:rPr>
+          <w:rFonts w:asciiTheme="minorHAnsi" w:hAnsiTheme="minorHAnsi"/>
+          <w:color w:val="984806" w:themeColor="accent6" w:themeShade="80"/>
+          <w:lang w:val="en-GB"/>
+        </w:rPr>
+        <w:t>.</w:t>
       </w:r>
       <w:r>
         <w:rPr>
@@ -178,15 +210,7 @@
           <w:color w:val="984806" w:themeColor="accent6" w:themeShade="80"/>
           <w:lang w:val="en-GB"/>
         </w:rPr>
-        <w:t>BackUp</w:t>
-      </w:r>
-      <w:r>
-        <w:rPr>
-          <w:rFonts w:asciiTheme="minorHAnsi" w:hAnsiTheme="minorHAnsi"/>
-          <w:color w:val="984806" w:themeColor="accent6" w:themeShade="80"/>
-          <w:lang w:val="en-GB"/>
-        </w:rPr>
-        <w:t>.uml</w:t>
+        <w:t>BackUp.uml</w:t>
       </w:r>
       <w:r>
         <w:rPr>
@@ -371,17 +395,7 @@
           <w:szCs w:val="20"/>
           <w:lang w:val="en-GB"/>
         </w:rPr>
-        <w:t>BackUp</w:t>
-      </w:r>
-      <w:r>
-        <w:rPr>
-          <w:rFonts w:ascii="Calibri" w:eastAsia="Times New Roman" w:hAnsi="Calibri" w:cs="Calibri"/>
-          <w:color w:val="984806" w:themeColor="accent6" w:themeShade="80"/>
-          <w:sz w:val="20"/>
-          <w:szCs w:val="20"/>
-          <w:lang w:val="en-GB"/>
-        </w:rPr>
-        <w:t>.uml</w:t>
+        <w:t>BackUp.uml</w:t>
       </w:r>
       <w:r>
         <w:rPr>
@@ -4198,12 +4212,8 @@
       </w:r>
     </w:p>
     <w:sectPr>
-      <w:headerReference w:type="even" r:id="rId9"/>
-      <w:headerReference w:type="default" r:id="rId10"/>
-      <w:footerReference w:type="even" r:id="rId11"/>
-      <w:footerReference w:type="default" r:id="rId12"/>
-      <w:headerReference w:type="first" r:id="rId13"/>
-      <w:footerReference w:type="first" r:id="rId14"/>
+      <w:headerReference w:type="default" r:id="rId9"/>
+      <w:footerReference w:type="default" r:id="rId10"/>
       <w:footnotePr>
         <w:pos w:val="beneathText"/>
       </w:footnotePr>
@@ -4217,7 +4227,7 @@
 </file>
 
 <file path=word/endnotes.xml><?xml version="1.0" encoding="utf-8"?>
-<w:endnotes xmlns:wpc="http://schemas.microsoft.com/office/word/2010/wordprocessingCanvas" xmlns:cx="http://schemas.microsoft.com/office/drawing/2014/chartex" xmlns:cx1="http://schemas.microsoft.com/office/drawing/2015/9/8/chartex" xmlns:cx2="http://schemas.microsoft.com/office/drawing/2015/10/21/chartex" xmlns:cx3="http://schemas.microsoft.com/office/drawing/2016/5/9/chartex" xmlns:cx4="http://schemas.microsoft.com/office/drawing/2016/5/10/chartex" xmlns:cx5="http://schemas.microsoft.com/office/drawing/2016/5/11/chartex" xmlns:cx6="http://schemas.microsoft.com/office/drawing/2016/5/12/chartex" xmlns:cx7="http://schemas.microsoft.com/office/drawing/2016/5/13/chartex" xmlns:cx8="http://schemas.microsoft.com/office/drawing/2016/5/14/chartex" xmlns:mc="http://schemas.openxmlformats.org/markup-compatibility/2006" xmlns:aink="http://schemas.microsoft.com/office/drawing/2016/ink" xmlns:am3d="http://schemas.microsoft.com/office/drawing/2017/model3d" xmlns:o="urn:schemas-microsoft-com:office:office" xmlns:r="http://schemas.openxmlformats.org/officeDocument/2006/relationships" xmlns:m="http://schemas.openxmlformats.org/officeDocument/2006/math" xmlns:v="urn:schemas-microsoft-com:vml" xmlns:wp14="http://schemas.microsoft.com/office/word/2010/wordprocessingDrawing" xmlns:wp="http://schemas.openxmlformats.org/drawingml/2006/wordprocessingDrawing" xmlns:w10="urn:schemas-microsoft-com:office:word" xmlns:w="http://schemas.openxmlformats.org/wordprocessingml/2006/main" xmlns:w14="http://schemas.microsoft.com/office/word/2010/wordml" xmlns:w15="http://schemas.microsoft.com/office/word/2012/wordml" xmlns:w16cex="http://schemas.microsoft.com/office/word/2018/wordml/cex" xmlns:w16cid="http://schemas.microsoft.com/office/word/2016/wordml/cid" xmlns:w16="http://schemas.microsoft.com/office/word/2018/wordml" xmlns:w16sdtdh="http://schemas.microsoft.com/office/word/2020/wordml/sdtdatahash" xmlns:w16se="http://schemas.microsoft.com/office/word/2015/wordml/symex" xmlns:wpg="http://schemas.microsoft.com/office/word/2010/wordprocessingGroup" xmlns:wpi="http://schemas.microsoft.com/office/word/2010/wordprocessingInk" xmlns:wne="http://schemas.microsoft.com/office/word/2006/wordml" xmlns:wps="http://schemas.microsoft.com/office/word/2010/wordprocessingShape" mc:Ignorable="w14 w15 w16se w16cid w16 w16cex w16sdtdh wp14">
+<w:endnotes xmlns:wpc="http://schemas.microsoft.com/office/word/2010/wordprocessingCanvas" xmlns:cx="http://schemas.microsoft.com/office/drawing/2014/chartex" xmlns:cx1="http://schemas.microsoft.com/office/drawing/2015/9/8/chartex" xmlns:cx2="http://schemas.microsoft.com/office/drawing/2015/10/21/chartex" xmlns:cx3="http://schemas.microsoft.com/office/drawing/2016/5/9/chartex" xmlns:cx4="http://schemas.microsoft.com/office/drawing/2016/5/10/chartex" xmlns:cx5="http://schemas.microsoft.com/office/drawing/2016/5/11/chartex" xmlns:cx6="http://schemas.microsoft.com/office/drawing/2016/5/12/chartex" xmlns:cx7="http://schemas.microsoft.com/office/drawing/2016/5/13/chartex" xmlns:cx8="http://schemas.microsoft.com/office/drawing/2016/5/14/chartex" xmlns:mc="http://schemas.openxmlformats.org/markup-compatibility/2006" xmlns:aink="http://schemas.microsoft.com/office/drawing/2016/ink" xmlns:am3d="http://schemas.microsoft.com/office/drawing/2017/model3d" xmlns:o="urn:schemas-microsoft-com:office:office" xmlns:oel="http://schemas.microsoft.com/office/2019/extlst" xmlns:r="http://schemas.openxmlformats.org/officeDocument/2006/relationships" xmlns:m="http://schemas.openxmlformats.org/officeDocument/2006/math" xmlns:v="urn:schemas-microsoft-com:vml" xmlns:wp14="http://schemas.microsoft.com/office/word/2010/wordprocessingDrawing" xmlns:wp="http://schemas.openxmlformats.org/drawingml/2006/wordprocessingDrawing" xmlns:w10="urn:schemas-microsoft-com:office:word" xmlns:w="http://schemas.openxmlformats.org/wordprocessingml/2006/main" xmlns:w14="http://schemas.microsoft.com/office/word/2010/wordml" xmlns:w15="http://schemas.microsoft.com/office/word/2012/wordml" xmlns:w16cex="http://schemas.microsoft.com/office/word/2018/wordml/cex" xmlns:w16cid="http://schemas.microsoft.com/office/word/2016/wordml/cid" xmlns:w16="http://schemas.microsoft.com/office/word/2018/wordml" xmlns:w16sdtdh="http://schemas.microsoft.com/office/word/2020/wordml/sdtdatahash" xmlns:w16se="http://schemas.microsoft.com/office/word/2015/wordml/symex" xmlns:wpg="http://schemas.microsoft.com/office/word/2010/wordprocessingGroup" xmlns:wpi="http://schemas.microsoft.com/office/word/2010/wordprocessingInk" xmlns:wne="http://schemas.microsoft.com/office/word/2006/wordml" xmlns:wps="http://schemas.microsoft.com/office/word/2010/wordprocessingShape" mc:Ignorable="w14 w15 w16se w16cid w16 w16cex w16sdtdh wp14">
   <w:endnote w:type="separator" w:id="-1">
     <w:p>
       <w:r>
@@ -4236,17 +4246,7 @@
 </file>
 
 <file path=word/footer1.xml><?xml version="1.0" encoding="utf-8"?>
-<w:ftr xmlns:wpc="http://schemas.microsoft.com/office/word/2010/wordprocessingCanvas" xmlns:cx="http://schemas.microsoft.com/office/drawing/2014/chartex" xmlns:cx1="http://schemas.microsoft.com/office/drawing/2015/9/8/chartex" xmlns:cx2="http://schemas.microsoft.com/office/drawing/2015/10/21/chartex" xmlns:cx3="http://schemas.microsoft.com/office/drawing/2016/5/9/chartex" xmlns:cx4="http://schemas.microsoft.com/office/drawing/2016/5/10/chartex" xmlns:cx5="http://schemas.microsoft.com/office/drawing/2016/5/11/chartex" xmlns:cx6="http://schemas.microsoft.com/office/drawing/2016/5/12/chartex" xmlns:cx7="http://schemas.microsoft.com/office/drawing/2016/5/13/chartex" xmlns:cx8="http://schemas.microsoft.com/office/drawing/2016/5/14/chartex" xmlns:mc="http://schemas.openxmlformats.org/markup-compatibility/2006" xmlns:aink="http://schemas.microsoft.com/office/drawing/2016/ink" xmlns:am3d="http://schemas.microsoft.com/office/drawing/2017/model3d" xmlns:o="urn:schemas-microsoft-com:office:office" xmlns:r="http://schemas.openxmlformats.org/officeDocument/2006/relationships" xmlns:m="http://schemas.openxmlformats.org/officeDocument/2006/math" xmlns:v="urn:schemas-microsoft-com:vml" xmlns:wp14="http://schemas.microsoft.com/office/word/2010/wordprocessingDrawing" xmlns:wp="http://schemas.openxmlformats.org/drawingml/2006/wordprocessingDrawing" xmlns:w10="urn:schemas-microsoft-com:office:word" xmlns:w="http://schemas.openxmlformats.org/wordprocessingml/2006/main" xmlns:w14="http://schemas.microsoft.com/office/word/2010/wordml" xmlns:w15="http://schemas.microsoft.com/office/word/2012/wordml" xmlns:w16cex="http://schemas.microsoft.com/office/word/2018/wordml/cex" xmlns:w16cid="http://schemas.microsoft.com/office/word/2016/wordml/cid" xmlns:w16="http://schemas.microsoft.com/office/word/2018/wordml" xmlns:w16sdtdh="http://schemas.microsoft.com/office/word/2020/wordml/sdtdatahash" xmlns:w16se="http://schemas.microsoft.com/office/word/2015/wordml/symex" xmlns:wpg="http://schemas.microsoft.com/office/word/2010/wordprocessingGroup" xmlns:wpi="http://schemas.microsoft.com/office/word/2010/wordprocessingInk" xmlns:wne="http://schemas.microsoft.com/office/word/2006/wordml" xmlns:wps="http://schemas.microsoft.com/office/word/2010/wordprocessingShape" mc:Ignorable="w14 w15 w16se w16cid w16 w16cex w16sdtdh wp14">
-  <w:p>
-    <w:pPr>
-      <w:pStyle w:val="Fuzeile"/>
-    </w:pPr>
-  </w:p>
-</w:ftr>
-</file>
-
-<file path=word/footer2.xml><?xml version="1.0" encoding="utf-8"?>
-<w:ftr xmlns:wpc="http://schemas.microsoft.com/office/word/2010/wordprocessingCanvas" xmlns:cx="http://schemas.microsoft.com/office/drawing/2014/chartex" xmlns:cx1="http://schemas.microsoft.com/office/drawing/2015/9/8/chartex" xmlns:cx2="http://schemas.microsoft.com/office/drawing/2015/10/21/chartex" xmlns:cx3="http://schemas.microsoft.com/office/drawing/2016/5/9/chartex" xmlns:cx4="http://schemas.microsoft.com/office/drawing/2016/5/10/chartex" xmlns:cx5="http://schemas.microsoft.com/office/drawing/2016/5/11/chartex" xmlns:cx6="http://schemas.microsoft.com/office/drawing/2016/5/12/chartex" xmlns:cx7="http://schemas.microsoft.com/office/drawing/2016/5/13/chartex" xmlns:cx8="http://schemas.microsoft.com/office/drawing/2016/5/14/chartex" xmlns:mc="http://schemas.openxmlformats.org/markup-compatibility/2006" xmlns:aink="http://schemas.microsoft.com/office/drawing/2016/ink" xmlns:am3d="http://schemas.microsoft.com/office/drawing/2017/model3d" xmlns:o="urn:schemas-microsoft-com:office:office" xmlns:r="http://schemas.openxmlformats.org/officeDocument/2006/relationships" xmlns:m="http://schemas.openxmlformats.org/officeDocument/2006/math" xmlns:v="urn:schemas-microsoft-com:vml" xmlns:wp14="http://schemas.microsoft.com/office/word/2010/wordprocessingDrawing" xmlns:wp="http://schemas.openxmlformats.org/drawingml/2006/wordprocessingDrawing" xmlns:w10="urn:schemas-microsoft-com:office:word" xmlns:w="http://schemas.openxmlformats.org/wordprocessingml/2006/main" xmlns:w14="http://schemas.microsoft.com/office/word/2010/wordml" xmlns:w15="http://schemas.microsoft.com/office/word/2012/wordml" xmlns:w16cex="http://schemas.microsoft.com/office/word/2018/wordml/cex" xmlns:w16cid="http://schemas.microsoft.com/office/word/2016/wordml/cid" xmlns:w16="http://schemas.microsoft.com/office/word/2018/wordml" xmlns:w16sdtdh="http://schemas.microsoft.com/office/word/2020/wordml/sdtdatahash" xmlns:w16se="http://schemas.microsoft.com/office/word/2015/wordml/symex" xmlns:wpg="http://schemas.microsoft.com/office/word/2010/wordprocessingGroup" xmlns:wpi="http://schemas.microsoft.com/office/word/2010/wordprocessingInk" xmlns:wne="http://schemas.microsoft.com/office/word/2006/wordml" xmlns:wps="http://schemas.microsoft.com/office/word/2010/wordprocessingShape" mc:Ignorable="w14 w15 w16se w16cid w16 w16cex w16sdtdh wp14">
+<w:ftr xmlns:wpc="http://schemas.microsoft.com/office/word/2010/wordprocessingCanvas" xmlns:cx="http://schemas.microsoft.com/office/drawing/2014/chartex" xmlns:cx1="http://schemas.microsoft.com/office/drawing/2015/9/8/chartex" xmlns:cx2="http://schemas.microsoft.com/office/drawing/2015/10/21/chartex" xmlns:cx3="http://schemas.microsoft.com/office/drawing/2016/5/9/chartex" xmlns:cx4="http://schemas.microsoft.com/office/drawing/2016/5/10/chartex" xmlns:cx5="http://schemas.microsoft.com/office/drawing/2016/5/11/chartex" xmlns:cx6="http://schemas.microsoft.com/office/drawing/2016/5/12/chartex" xmlns:cx7="http://schemas.microsoft.com/office/drawing/2016/5/13/chartex" xmlns:cx8="http://schemas.microsoft.com/office/drawing/2016/5/14/chartex" xmlns:mc="http://schemas.openxmlformats.org/markup-compatibility/2006" xmlns:aink="http://schemas.microsoft.com/office/drawing/2016/ink" xmlns:am3d="http://schemas.microsoft.com/office/drawing/2017/model3d" xmlns:o="urn:schemas-microsoft-com:office:office" xmlns:oel="http://schemas.microsoft.com/office/2019/extlst" xmlns:r="http://schemas.openxmlformats.org/officeDocument/2006/relationships" xmlns:m="http://schemas.openxmlformats.org/officeDocument/2006/math" xmlns:v="urn:schemas-microsoft-com:vml" xmlns:wp14="http://schemas.microsoft.com/office/word/2010/wordprocessingDrawing" xmlns:wp="http://schemas.openxmlformats.org/drawingml/2006/wordprocessingDrawing" xmlns:w10="urn:schemas-microsoft-com:office:word" xmlns:w="http://schemas.openxmlformats.org/wordprocessingml/2006/main" xmlns:w14="http://schemas.microsoft.com/office/word/2010/wordml" xmlns:w15="http://schemas.microsoft.com/office/word/2012/wordml" xmlns:w16cex="http://schemas.microsoft.com/office/word/2018/wordml/cex" xmlns:w16cid="http://schemas.microsoft.com/office/word/2016/wordml/cid" xmlns:w16="http://schemas.microsoft.com/office/word/2018/wordml" xmlns:w16sdtdh="http://schemas.microsoft.com/office/word/2020/wordml/sdtdatahash" xmlns:w16se="http://schemas.microsoft.com/office/word/2015/wordml/symex" xmlns:wpg="http://schemas.microsoft.com/office/word/2010/wordprocessingGroup" xmlns:wpi="http://schemas.microsoft.com/office/word/2010/wordprocessingInk" xmlns:wne="http://schemas.microsoft.com/office/word/2006/wordml" xmlns:wps="http://schemas.microsoft.com/office/word/2010/wordprocessingShape" mc:Ignorable="w14 w15 w16se w16cid w16 w16cex w16sdtdh wp14">
   <w:p>
     <w:pPr>
       <w:pBdr>
@@ -4273,7 +4273,7 @@
       <w:rPr>
         <w:noProof/>
       </w:rPr>
-      <w:t>2</w:t>
+      <w:t>6</w:t>
     </w:r>
     <w:r>
       <w:fldChar w:fldCharType="end"/>
@@ -4315,18 +4315,8 @@
 </w:ftr>
 </file>
 
-<file path=word/footer3.xml><?xml version="1.0" encoding="utf-8"?>
-<w:ftr xmlns:wpc="http://schemas.microsoft.com/office/word/2010/wordprocessingCanvas" xmlns:cx="http://schemas.microsoft.com/office/drawing/2014/chartex" xmlns:cx1="http://schemas.microsoft.com/office/drawing/2015/9/8/chartex" xmlns:cx2="http://schemas.microsoft.com/office/drawing/2015/10/21/chartex" xmlns:cx3="http://schemas.microsoft.com/office/drawing/2016/5/9/chartex" xmlns:cx4="http://schemas.microsoft.com/office/drawing/2016/5/10/chartex" xmlns:cx5="http://schemas.microsoft.com/office/drawing/2016/5/11/chartex" xmlns:cx6="http://schemas.microsoft.com/office/drawing/2016/5/12/chartex" xmlns:cx7="http://schemas.microsoft.com/office/drawing/2016/5/13/chartex" xmlns:cx8="http://schemas.microsoft.com/office/drawing/2016/5/14/chartex" xmlns:mc="http://schemas.openxmlformats.org/markup-compatibility/2006" xmlns:aink="http://schemas.microsoft.com/office/drawing/2016/ink" xmlns:am3d="http://schemas.microsoft.com/office/drawing/2017/model3d" xmlns:o="urn:schemas-microsoft-com:office:office" xmlns:r="http://schemas.openxmlformats.org/officeDocument/2006/relationships" xmlns:m="http://schemas.openxmlformats.org/officeDocument/2006/math" xmlns:v="urn:schemas-microsoft-com:vml" xmlns:wp14="http://schemas.microsoft.com/office/word/2010/wordprocessingDrawing" xmlns:wp="http://schemas.openxmlformats.org/drawingml/2006/wordprocessingDrawing" xmlns:w10="urn:schemas-microsoft-com:office:word" xmlns:w="http://schemas.openxmlformats.org/wordprocessingml/2006/main" xmlns:w14="http://schemas.microsoft.com/office/word/2010/wordml" xmlns:w15="http://schemas.microsoft.com/office/word/2012/wordml" xmlns:w16cex="http://schemas.microsoft.com/office/word/2018/wordml/cex" xmlns:w16cid="http://schemas.microsoft.com/office/word/2016/wordml/cid" xmlns:w16="http://schemas.microsoft.com/office/word/2018/wordml" xmlns:w16sdtdh="http://schemas.microsoft.com/office/word/2020/wordml/sdtdatahash" xmlns:w16se="http://schemas.microsoft.com/office/word/2015/wordml/symex" xmlns:wpg="http://schemas.microsoft.com/office/word/2010/wordprocessingGroup" xmlns:wpi="http://schemas.microsoft.com/office/word/2010/wordprocessingInk" xmlns:wne="http://schemas.microsoft.com/office/word/2006/wordml" xmlns:wps="http://schemas.microsoft.com/office/word/2010/wordprocessingShape" mc:Ignorable="w14 w15 w16se w16cid w16 w16cex w16sdtdh wp14">
-  <w:p>
-    <w:pPr>
-      <w:pStyle w:val="Fuzeile"/>
-    </w:pPr>
-  </w:p>
-</w:ftr>
-</file>
-
 <file path=word/footnotes.xml><?xml version="1.0" encoding="utf-8"?>
-<w:footnotes xmlns:wpc="http://schemas.microsoft.com/office/word/2010/wordprocessingCanvas" xmlns:cx="http://schemas.microsoft.com/office/drawing/2014/chartex" xmlns:cx1="http://schemas.microsoft.com/office/drawing/2015/9/8/chartex" xmlns:cx2="http://schemas.microsoft.com/office/drawing/2015/10/21/chartex" xmlns:cx3="http://schemas.microsoft.com/office/drawing/2016/5/9/chartex" xmlns:cx4="http://schemas.microsoft.com/office/drawing/2016/5/10/chartex" xmlns:cx5="http://schemas.microsoft.com/office/drawing/2016/5/11/chartex" xmlns:cx6="http://schemas.microsoft.com/office/drawing/2016/5/12/chartex" xmlns:cx7="http://schemas.microsoft.com/office/drawing/2016/5/13/chartex" xmlns:cx8="http://schemas.microsoft.com/office/drawing/2016/5/14/chartex" xmlns:mc="http://schemas.openxmlformats.org/markup-compatibility/2006" xmlns:aink="http://schemas.microsoft.com/office/drawing/2016/ink" xmlns:am3d="http://schemas.microsoft.com/office/drawing/2017/model3d" xmlns:o="urn:schemas-microsoft-com:office:office" xmlns:r="http://schemas.openxmlformats.org/officeDocument/2006/relationships" xmlns:m="http://schemas.openxmlformats.org/officeDocument/2006/math" xmlns:v="urn:schemas-microsoft-com:vml" xmlns:wp14="http://schemas.microsoft.com/office/word/2010/wordprocessingDrawing" xmlns:wp="http://schemas.openxmlformats.org/drawingml/2006/wordprocessingDrawing" xmlns:w10="urn:schemas-microsoft-com:office:word" xmlns:w="http://schemas.openxmlformats.org/wordprocessingml/2006/main" xmlns:w14="http://schemas.microsoft.com/office/word/2010/wordml" xmlns:w15="http://schemas.microsoft.com/office/word/2012/wordml" xmlns:w16cex="http://schemas.microsoft.com/office/word/2018/wordml/cex" xmlns:w16cid="http://schemas.microsoft.com/office/word/2016/wordml/cid" xmlns:w16="http://schemas.microsoft.com/office/word/2018/wordml" xmlns:w16sdtdh="http://schemas.microsoft.com/office/word/2020/wordml/sdtdatahash" xmlns:w16se="http://schemas.microsoft.com/office/word/2015/wordml/symex" xmlns:wpg="http://schemas.microsoft.com/office/word/2010/wordprocessingGroup" xmlns:wpi="http://schemas.microsoft.com/office/word/2010/wordprocessingInk" xmlns:wne="http://schemas.microsoft.com/office/word/2006/wordml" xmlns:wps="http://schemas.microsoft.com/office/word/2010/wordprocessingShape" mc:Ignorable="w14 w15 w16se w16cid w16 w16cex w16sdtdh wp14">
+<w:footnotes xmlns:wpc="http://schemas.microsoft.com/office/word/2010/wordprocessingCanvas" xmlns:cx="http://schemas.microsoft.com/office/drawing/2014/chartex" xmlns:cx1="http://schemas.microsoft.com/office/drawing/2015/9/8/chartex" xmlns:cx2="http://schemas.microsoft.com/office/drawing/2015/10/21/chartex" xmlns:cx3="http://schemas.microsoft.com/office/drawing/2016/5/9/chartex" xmlns:cx4="http://schemas.microsoft.com/office/drawing/2016/5/10/chartex" xmlns:cx5="http://schemas.microsoft.com/office/drawing/2016/5/11/chartex" xmlns:cx6="http://schemas.microsoft.com/office/drawing/2016/5/12/chartex" xmlns:cx7="http://schemas.microsoft.com/office/drawing/2016/5/13/chartex" xmlns:cx8="http://schemas.microsoft.com/office/drawing/2016/5/14/chartex" xmlns:mc="http://schemas.openxmlformats.org/markup-compatibility/2006" xmlns:aink="http://schemas.microsoft.com/office/drawing/2016/ink" xmlns:am3d="http://schemas.microsoft.com/office/drawing/2017/model3d" xmlns:o="urn:schemas-microsoft-com:office:office" xmlns:oel="http://schemas.microsoft.com/office/2019/extlst" xmlns:r="http://schemas.openxmlformats.org/officeDocument/2006/relationships" xmlns:m="http://schemas.openxmlformats.org/officeDocument/2006/math" xmlns:v="urn:schemas-microsoft-com:vml" xmlns:wp14="http://schemas.microsoft.com/office/word/2010/wordprocessingDrawing" xmlns:wp="http://schemas.openxmlformats.org/drawingml/2006/wordprocessingDrawing" xmlns:w10="urn:schemas-microsoft-com:office:word" xmlns:w="http://schemas.openxmlformats.org/wordprocessingml/2006/main" xmlns:w14="http://schemas.microsoft.com/office/word/2010/wordml" xmlns:w15="http://schemas.microsoft.com/office/word/2012/wordml" xmlns:w16cex="http://schemas.microsoft.com/office/word/2018/wordml/cex" xmlns:w16cid="http://schemas.microsoft.com/office/word/2016/wordml/cid" xmlns:w16="http://schemas.microsoft.com/office/word/2018/wordml" xmlns:w16sdtdh="http://schemas.microsoft.com/office/word/2020/wordml/sdtdatahash" xmlns:w16se="http://schemas.microsoft.com/office/word/2015/wordml/symex" xmlns:wpg="http://schemas.microsoft.com/office/word/2010/wordprocessingGroup" xmlns:wpi="http://schemas.microsoft.com/office/word/2010/wordprocessingInk" xmlns:wne="http://schemas.microsoft.com/office/word/2006/wordml" xmlns:wps="http://schemas.microsoft.com/office/word/2010/wordprocessingShape" mc:Ignorable="w14 w15 w16se w16cid w16 w16cex w16sdtdh wp14">
   <w:footnote w:type="separator" w:id="-1">
     <w:p>
       <w:r>
@@ -4345,17 +4335,7 @@
 </file>
 
 <file path=word/header1.xml><?xml version="1.0" encoding="utf-8"?>
-<w:hdr xmlns:wpc="http://schemas.microsoft.com/office/word/2010/wordprocessingCanvas" xmlns:cx="http://schemas.microsoft.com/office/drawing/2014/chartex" xmlns:cx1="http://schemas.microsoft.com/office/drawing/2015/9/8/chartex" xmlns:cx2="http://schemas.microsoft.com/office/drawing/2015/10/21/chartex" xmlns:cx3="http://schemas.microsoft.com/office/drawing/2016/5/9/chartex" xmlns:cx4="http://schemas.microsoft.com/office/drawing/2016/5/10/chartex" xmlns:cx5="http://schemas.microsoft.com/office/drawing/2016/5/11/chartex" xmlns:cx6="http://schemas.microsoft.com/office/drawing/2016/5/12/chartex" xmlns:cx7="http://schemas.microsoft.com/office/drawing/2016/5/13/chartex" xmlns:cx8="http://schemas.microsoft.com/office/drawing/2016/5/14/chartex" xmlns:mc="http://schemas.openxmlformats.org/markup-compatibility/2006" xmlns:aink="http://schemas.microsoft.com/office/drawing/2016/ink" xmlns:am3d="http://schemas.microsoft.com/office/drawing/2017/model3d" xmlns:o="urn:schemas-microsoft-com:office:office" xmlns:r="http://schemas.openxmlformats.org/officeDocument/2006/relationships" xmlns:m="http://schemas.openxmlformats.org/officeDocument/2006/math" xmlns:v="urn:schemas-microsoft-com:vml" xmlns:wp14="http://schemas.microsoft.com/office/word/2010/wordprocessingDrawing" xmlns:wp="http://schemas.openxmlformats.org/drawingml/2006/wordprocessingDrawing" xmlns:w10="urn:schemas-microsoft-com:office:word" xmlns:w="http://schemas.openxmlformats.org/wordprocessingml/2006/main" xmlns:w14="http://schemas.microsoft.com/office/word/2010/wordml" xmlns:w15="http://schemas.microsoft.com/office/word/2012/wordml" xmlns:w16cex="http://schemas.microsoft.com/office/word/2018/wordml/cex" xmlns:w16cid="http://schemas.microsoft.com/office/word/2016/wordml/cid" xmlns:w16="http://schemas.microsoft.com/office/word/2018/wordml" xmlns:w16sdtdh="http://schemas.microsoft.com/office/word/2020/wordml/sdtdatahash" xmlns:w16se="http://schemas.microsoft.com/office/word/2015/wordml/symex" xmlns:wpg="http://schemas.microsoft.com/office/word/2010/wordprocessingGroup" xmlns:wpi="http://schemas.microsoft.com/office/word/2010/wordprocessingInk" xmlns:wne="http://schemas.microsoft.com/office/word/2006/wordml" xmlns:wps="http://schemas.microsoft.com/office/word/2010/wordprocessingShape" mc:Ignorable="w14 w15 w16se w16cid w16 w16cex w16sdtdh wp14">
-  <w:p>
-    <w:pPr>
-      <w:pStyle w:val="Kopfzeile"/>
-    </w:pPr>
-  </w:p>
-</w:hdr>
-</file>
-
-<file path=word/header2.xml><?xml version="1.0" encoding="utf-8"?>
-<w:hdr xmlns:wpc="http://schemas.microsoft.com/office/word/2010/wordprocessingCanvas" xmlns:cx="http://schemas.microsoft.com/office/drawing/2014/chartex" xmlns:cx1="http://schemas.microsoft.com/office/drawing/2015/9/8/chartex" xmlns:cx2="http://schemas.microsoft.com/office/drawing/2015/10/21/chartex" xmlns:cx3="http://schemas.microsoft.com/office/drawing/2016/5/9/chartex" xmlns:cx4="http://schemas.microsoft.com/office/drawing/2016/5/10/chartex" xmlns:cx5="http://schemas.microsoft.com/office/drawing/2016/5/11/chartex" xmlns:cx6="http://schemas.microsoft.com/office/drawing/2016/5/12/chartex" xmlns:cx7="http://schemas.microsoft.com/office/drawing/2016/5/13/chartex" xmlns:cx8="http://schemas.microsoft.com/office/drawing/2016/5/14/chartex" xmlns:mc="http://schemas.openxmlformats.org/markup-compatibility/2006" xmlns:aink="http://schemas.microsoft.com/office/drawing/2016/ink" xmlns:am3d="http://schemas.microsoft.com/office/drawing/2017/model3d" xmlns:o="urn:schemas-microsoft-com:office:office" xmlns:r="http://schemas.openxmlformats.org/officeDocument/2006/relationships" xmlns:m="http://schemas.openxmlformats.org/officeDocument/2006/math" xmlns:v="urn:schemas-microsoft-com:vml" xmlns:wp14="http://schemas.microsoft.com/office/word/2010/wordprocessingDrawing" xmlns:wp="http://schemas.openxmlformats.org/drawingml/2006/wordprocessingDrawing" xmlns:w10="urn:schemas-microsoft-com:office:word" xmlns:w="http://schemas.openxmlformats.org/wordprocessingml/2006/main" xmlns:w14="http://schemas.microsoft.com/office/word/2010/wordml" xmlns:w15="http://schemas.microsoft.com/office/word/2012/wordml" xmlns:w16cex="http://schemas.microsoft.com/office/word/2018/wordml/cex" xmlns:w16cid="http://schemas.microsoft.com/office/word/2016/wordml/cid" xmlns:w16="http://schemas.microsoft.com/office/word/2018/wordml" xmlns:w16sdtdh="http://schemas.microsoft.com/office/word/2020/wordml/sdtdatahash" xmlns:w16se="http://schemas.microsoft.com/office/word/2015/wordml/symex" xmlns:wpg="http://schemas.microsoft.com/office/word/2010/wordprocessingGroup" xmlns:wpi="http://schemas.microsoft.com/office/word/2010/wordprocessingInk" xmlns:wne="http://schemas.microsoft.com/office/word/2006/wordml" xmlns:wps="http://schemas.microsoft.com/office/word/2010/wordprocessingShape" mc:Ignorable="w14 w15 w16se w16cid w16 w16cex w16sdtdh wp14">
+<w:hdr xmlns:wpc="http://schemas.microsoft.com/office/word/2010/wordprocessingCanvas" xmlns:cx="http://schemas.microsoft.com/office/drawing/2014/chartex" xmlns:cx1="http://schemas.microsoft.com/office/drawing/2015/9/8/chartex" xmlns:cx2="http://schemas.microsoft.com/office/drawing/2015/10/21/chartex" xmlns:cx3="http://schemas.microsoft.com/office/drawing/2016/5/9/chartex" xmlns:cx4="http://schemas.microsoft.com/office/drawing/2016/5/10/chartex" xmlns:cx5="http://schemas.microsoft.com/office/drawing/2016/5/11/chartex" xmlns:cx6="http://schemas.microsoft.com/office/drawing/2016/5/12/chartex" xmlns:cx7="http://schemas.microsoft.com/office/drawing/2016/5/13/chartex" xmlns:cx8="http://schemas.microsoft.com/office/drawing/2016/5/14/chartex" xmlns:mc="http://schemas.openxmlformats.org/markup-compatibility/2006" xmlns:aink="http://schemas.microsoft.com/office/drawing/2016/ink" xmlns:am3d="http://schemas.microsoft.com/office/drawing/2017/model3d" xmlns:o="urn:schemas-microsoft-com:office:office" xmlns:oel="http://schemas.microsoft.com/office/2019/extlst" xmlns:r="http://schemas.openxmlformats.org/officeDocument/2006/relationships" xmlns:m="http://schemas.openxmlformats.org/officeDocument/2006/math" xmlns:v="urn:schemas-microsoft-com:vml" xmlns:wp14="http://schemas.microsoft.com/office/word/2010/wordprocessingDrawing" xmlns:wp="http://schemas.openxmlformats.org/drawingml/2006/wordprocessingDrawing" xmlns:w10="urn:schemas-microsoft-com:office:word" xmlns:w="http://schemas.openxmlformats.org/wordprocessingml/2006/main" xmlns:w14="http://schemas.microsoft.com/office/word/2010/wordml" xmlns:w15="http://schemas.microsoft.com/office/word/2012/wordml" xmlns:w16cex="http://schemas.microsoft.com/office/word/2018/wordml/cex" xmlns:w16cid="http://schemas.microsoft.com/office/word/2016/wordml/cid" xmlns:w16="http://schemas.microsoft.com/office/word/2018/wordml" xmlns:w16sdtdh="http://schemas.microsoft.com/office/word/2020/wordml/sdtdatahash" xmlns:w16se="http://schemas.microsoft.com/office/word/2015/wordml/symex" xmlns:wpg="http://schemas.microsoft.com/office/word/2010/wordprocessingGroup" xmlns:wpi="http://schemas.microsoft.com/office/word/2010/wordprocessingInk" xmlns:wne="http://schemas.microsoft.com/office/word/2006/wordml" xmlns:wps="http://schemas.microsoft.com/office/word/2010/wordprocessingShape" mc:Ignorable="w14 w15 w16se w16cid w16 w16cex w16sdtdh wp14">
   <w:p>
     <w:pPr>
       <w:pStyle w:val="Kopfzeile"/>
@@ -4369,7 +4349,7 @@
       </w:tabs>
     </w:pPr>
     <w:r>
-      <w:t>BackUp</w:t>
+      <w:t>BackupAndRestore</w:t>
     </w:r>
     <w:r>
       <w:tab/>
@@ -4381,27 +4361,26 @@
       <w:t>.0.0</w:t>
     </w:r>
     <w:r>
-      <w:t>-tsp.d.t+gendoc</w:t>
+      <w:t>-ts</w:t>
     </w:r>
     <w:r>
-      <w:t>.1</w:t>
+      <w:t>i</w:t>
+    </w:r>
+    <w:r>
+      <w:t>.d.t+gendoc</w:t>
+    </w:r>
+    <w:r>
+      <w:t>.</w:t>
+    </w:r>
+    <w:r>
+      <w:t>1</w:t>
     </w:r>
   </w:p>
 </w:hdr>
 </file>
 
-<file path=word/header3.xml><?xml version="1.0" encoding="utf-8"?>
-<w:hdr xmlns:wpc="http://schemas.microsoft.com/office/word/2010/wordprocessingCanvas" xmlns:cx="http://schemas.microsoft.com/office/drawing/2014/chartex" xmlns:cx1="http://schemas.microsoft.com/office/drawing/2015/9/8/chartex" xmlns:cx2="http://schemas.microsoft.com/office/drawing/2015/10/21/chartex" xmlns:cx3="http://schemas.microsoft.com/office/drawing/2016/5/9/chartex" xmlns:cx4="http://schemas.microsoft.com/office/drawing/2016/5/10/chartex" xmlns:cx5="http://schemas.microsoft.com/office/drawing/2016/5/11/chartex" xmlns:cx6="http://schemas.microsoft.com/office/drawing/2016/5/12/chartex" xmlns:cx7="http://schemas.microsoft.com/office/drawing/2016/5/13/chartex" xmlns:cx8="http://schemas.microsoft.com/office/drawing/2016/5/14/chartex" xmlns:mc="http://schemas.openxmlformats.org/markup-compatibility/2006" xmlns:aink="http://schemas.microsoft.com/office/drawing/2016/ink" xmlns:am3d="http://schemas.microsoft.com/office/drawing/2017/model3d" xmlns:o="urn:schemas-microsoft-com:office:office" xmlns:r="http://schemas.openxmlformats.org/officeDocument/2006/relationships" xmlns:m="http://schemas.openxmlformats.org/officeDocument/2006/math" xmlns:v="urn:schemas-microsoft-com:vml" xmlns:wp14="http://schemas.microsoft.com/office/word/2010/wordprocessingDrawing" xmlns:wp="http://schemas.openxmlformats.org/drawingml/2006/wordprocessingDrawing" xmlns:w10="urn:schemas-microsoft-com:office:word" xmlns:w="http://schemas.openxmlformats.org/wordprocessingml/2006/main" xmlns:w14="http://schemas.microsoft.com/office/word/2010/wordml" xmlns:w15="http://schemas.microsoft.com/office/word/2012/wordml" xmlns:w16cex="http://schemas.microsoft.com/office/word/2018/wordml/cex" xmlns:w16cid="http://schemas.microsoft.com/office/word/2016/wordml/cid" xmlns:w16="http://schemas.microsoft.com/office/word/2018/wordml" xmlns:w16sdtdh="http://schemas.microsoft.com/office/word/2020/wordml/sdtdatahash" xmlns:w16se="http://schemas.microsoft.com/office/word/2015/wordml/symex" xmlns:wpg="http://schemas.microsoft.com/office/word/2010/wordprocessingGroup" xmlns:wpi="http://schemas.microsoft.com/office/word/2010/wordprocessingInk" xmlns:wne="http://schemas.microsoft.com/office/word/2006/wordml" xmlns:wps="http://schemas.microsoft.com/office/word/2010/wordprocessingShape" mc:Ignorable="w14 w15 w16se w16cid w16 w16cex w16sdtdh wp14">
-  <w:p>
-    <w:pPr>
-      <w:pStyle w:val="Kopfzeile"/>
-    </w:pPr>
-  </w:p>
-</w:hdr>
-</file>
-
 <file path=word/numbering.xml><?xml version="1.0" encoding="utf-8"?>
-<w:numbering xmlns:wpc="http://schemas.microsoft.com/office/word/2010/wordprocessingCanvas" xmlns:cx="http://schemas.microsoft.com/office/drawing/2014/chartex" xmlns:cx1="http://schemas.microsoft.com/office/drawing/2015/9/8/chartex" xmlns:cx2="http://schemas.microsoft.com/office/drawing/2015/10/21/chartex" xmlns:cx3="http://schemas.microsoft.com/office/drawing/2016/5/9/chartex" xmlns:cx4="http://schemas.microsoft.com/office/drawing/2016/5/10/chartex" xmlns:cx5="http://schemas.microsoft.com/office/drawing/2016/5/11/chartex" xmlns:cx6="http://schemas.microsoft.com/office/drawing/2016/5/12/chartex" xmlns:cx7="http://schemas.microsoft.com/office/drawing/2016/5/13/chartex" xmlns:cx8="http://schemas.microsoft.com/office/drawing/2016/5/14/chartex" xmlns:mc="http://schemas.openxmlformats.org/markup-compatibility/2006" xmlns:aink="http://schemas.microsoft.com/office/drawing/2016/ink" xmlns:am3d="http://schemas.microsoft.com/office/drawing/2017/model3d" xmlns:o="urn:schemas-microsoft-com:office:office" xmlns:r="http://schemas.openxmlformats.org/officeDocument/2006/relationships" xmlns:m="http://schemas.openxmlformats.org/officeDocument/2006/math" xmlns:v="urn:schemas-microsoft-com:vml" xmlns:wp14="http://schemas.microsoft.com/office/word/2010/wordprocessingDrawing" xmlns:wp="http://schemas.openxmlformats.org/drawingml/2006/wordprocessingDrawing" xmlns:w10="urn:schemas-microsoft-com:office:word" xmlns:w="http://schemas.openxmlformats.org/wordprocessingml/2006/main" xmlns:w14="http://schemas.microsoft.com/office/word/2010/wordml" xmlns:w15="http://schemas.microsoft.com/office/word/2012/wordml" xmlns:w16cex="http://schemas.microsoft.com/office/word/2018/wordml/cex" xmlns:w16cid="http://schemas.microsoft.com/office/word/2016/wordml/cid" xmlns:w16="http://schemas.microsoft.com/office/word/2018/wordml" xmlns:w16sdtdh="http://schemas.microsoft.com/office/word/2020/wordml/sdtdatahash" xmlns:w16se="http://schemas.microsoft.com/office/word/2015/wordml/symex" xmlns:wpg="http://schemas.microsoft.com/office/word/2010/wordprocessingGroup" xmlns:wpi="http://schemas.microsoft.com/office/word/2010/wordprocessingInk" xmlns:wne="http://schemas.microsoft.com/office/word/2006/wordml" xmlns:wps="http://schemas.microsoft.com/office/word/2010/wordprocessingShape" mc:Ignorable="w14 w15 w16se w16cid w16 w16cex w16sdtdh wp14">
+<w:numbering xmlns:wpc="http://schemas.microsoft.com/office/word/2010/wordprocessingCanvas" xmlns:cx="http://schemas.microsoft.com/office/drawing/2014/chartex" xmlns:cx1="http://schemas.microsoft.com/office/drawing/2015/9/8/chartex" xmlns:cx2="http://schemas.microsoft.com/office/drawing/2015/10/21/chartex" xmlns:cx3="http://schemas.microsoft.com/office/drawing/2016/5/9/chartex" xmlns:cx4="http://schemas.microsoft.com/office/drawing/2016/5/10/chartex" xmlns:cx5="http://schemas.microsoft.com/office/drawing/2016/5/11/chartex" xmlns:cx6="http://schemas.microsoft.com/office/drawing/2016/5/12/chartex" xmlns:cx7="http://schemas.microsoft.com/office/drawing/2016/5/13/chartex" xmlns:cx8="http://schemas.microsoft.com/office/drawing/2016/5/14/chartex" xmlns:mc="http://schemas.openxmlformats.org/markup-compatibility/2006" xmlns:aink="http://schemas.microsoft.com/office/drawing/2016/ink" xmlns:am3d="http://schemas.microsoft.com/office/drawing/2017/model3d" xmlns:o="urn:schemas-microsoft-com:office:office" xmlns:oel="http://schemas.microsoft.com/office/2019/extlst" xmlns:r="http://schemas.openxmlformats.org/officeDocument/2006/relationships" xmlns:m="http://schemas.openxmlformats.org/officeDocument/2006/math" xmlns:v="urn:schemas-microsoft-com:vml" xmlns:wp14="http://schemas.microsoft.com/office/word/2010/wordprocessingDrawing" xmlns:wp="http://schemas.openxmlformats.org/drawingml/2006/wordprocessingDrawing" xmlns:w10="urn:schemas-microsoft-com:office:word" xmlns:w="http://schemas.openxmlformats.org/wordprocessingml/2006/main" xmlns:w14="http://schemas.microsoft.com/office/word/2010/wordml" xmlns:w15="http://schemas.microsoft.com/office/word/2012/wordml" xmlns:w16cex="http://schemas.microsoft.com/office/word/2018/wordml/cex" xmlns:w16cid="http://schemas.microsoft.com/office/word/2016/wordml/cid" xmlns:w16="http://schemas.microsoft.com/office/word/2018/wordml" xmlns:w16sdtdh="http://schemas.microsoft.com/office/word/2020/wordml/sdtdatahash" xmlns:w16se="http://schemas.microsoft.com/office/word/2015/wordml/symex" xmlns:wpg="http://schemas.microsoft.com/office/word/2010/wordprocessingGroup" xmlns:wpi="http://schemas.microsoft.com/office/word/2010/wordprocessingInk" xmlns:wne="http://schemas.microsoft.com/office/word/2006/wordml" xmlns:wps="http://schemas.microsoft.com/office/word/2010/wordprocessingShape" mc:Ignorable="w14 w15 w16se w16cid w16 w16cex w16sdtdh wp14">
   <w:abstractNum w:abstractNumId="0" w15:restartNumberingAfterBreak="0">
     <w:nsid w:val="FFFFFF7D"/>
     <w:multiLevelType w:val="singleLevel"/>
@@ -6407,79 +6386,79 @@
       </w:pPr>
     </w:lvl>
   </w:abstractNum>
-  <w:num w:numId="1">
+  <w:num w:numId="1" w16cid:durableId="1517037254">
     <w:abstractNumId w:val="5"/>
   </w:num>
-  <w:num w:numId="2">
+  <w:num w:numId="2" w16cid:durableId="1814984434">
     <w:abstractNumId w:val="6"/>
   </w:num>
-  <w:num w:numId="3">
+  <w:num w:numId="3" w16cid:durableId="2116241128">
     <w:abstractNumId w:val="9"/>
   </w:num>
-  <w:num w:numId="4">
+  <w:num w:numId="4" w16cid:durableId="1987317067">
     <w:abstractNumId w:val="12"/>
   </w:num>
-  <w:num w:numId="5">
+  <w:num w:numId="5" w16cid:durableId="1349066283">
     <w:abstractNumId w:val="19"/>
   </w:num>
-  <w:num w:numId="6">
+  <w:num w:numId="6" w16cid:durableId="1210069411">
     <w:abstractNumId w:val="10"/>
   </w:num>
-  <w:num w:numId="7">
+  <w:num w:numId="7" w16cid:durableId="1464885777">
     <w:abstractNumId w:val="11"/>
   </w:num>
-  <w:num w:numId="8">
+  <w:num w:numId="8" w16cid:durableId="1508137012">
     <w:abstractNumId w:val="20"/>
   </w:num>
-  <w:num w:numId="9">
+  <w:num w:numId="9" w16cid:durableId="75594884">
     <w:abstractNumId w:val="14"/>
   </w:num>
-  <w:num w:numId="10">
+  <w:num w:numId="10" w16cid:durableId="1112287508">
     <w:abstractNumId w:val="15"/>
   </w:num>
-  <w:num w:numId="11">
+  <w:num w:numId="11" w16cid:durableId="656569092">
     <w:abstractNumId w:val="7"/>
   </w:num>
-  <w:num w:numId="12">
+  <w:num w:numId="12" w16cid:durableId="1304238241">
     <w:abstractNumId w:val="2"/>
   </w:num>
-  <w:num w:numId="13">
+  <w:num w:numId="13" w16cid:durableId="740717466">
     <w:abstractNumId w:val="18"/>
   </w:num>
-  <w:num w:numId="14">
+  <w:num w:numId="14" w16cid:durableId="466558018">
     <w:abstractNumId w:val="17"/>
   </w:num>
-  <w:num w:numId="15">
+  <w:num w:numId="15" w16cid:durableId="1541431728">
     <w:abstractNumId w:val="16"/>
   </w:num>
-  <w:num w:numId="16">
+  <w:num w:numId="16" w16cid:durableId="861940358">
     <w:abstractNumId w:val="13"/>
   </w:num>
-  <w:num w:numId="17">
+  <w:num w:numId="17" w16cid:durableId="773205661">
     <w:abstractNumId w:val="0"/>
   </w:num>
-  <w:num w:numId="18">
+  <w:num w:numId="18" w16cid:durableId="1434086413">
     <w:abstractNumId w:val="1"/>
   </w:num>
-  <w:num w:numId="19">
+  <w:num w:numId="19" w16cid:durableId="1845247447">
     <w:abstractNumId w:val="21"/>
   </w:num>
-  <w:num w:numId="20">
+  <w:num w:numId="20" w16cid:durableId="313604107">
     <w:abstractNumId w:val="3"/>
   </w:num>
-  <w:num w:numId="21">
+  <w:num w:numId="21" w16cid:durableId="80294877">
     <w:abstractNumId w:val="8"/>
   </w:num>
-  <w:num w:numId="22">
+  <w:num w:numId="22" w16cid:durableId="262031986">
     <w:abstractNumId w:val="8"/>
   </w:num>
-  <w:num w:numId="23">
+  <w:num w:numId="23" w16cid:durableId="2046174677">
     <w:abstractNumId w:val="8"/>
   </w:num>
-  <w:num w:numId="24">
+  <w:num w:numId="24" w16cid:durableId="926033813">
     <w:abstractNumId w:val="8"/>
   </w:num>
-  <w:num w:numId="25">
+  <w:num w:numId="25" w16cid:durableId="93792925">
     <w:abstractNumId w:val="4"/>
   </w:num>
 </w:numbering>
@@ -6602,7 +6581,7 @@
     <w:lsdException w:name="HTML Sample" w:locked="1" w:semiHidden="1" w:unhideWhenUsed="1"/>
     <w:lsdException w:name="HTML Typewriter" w:locked="1" w:semiHidden="1" w:unhideWhenUsed="1"/>
     <w:lsdException w:name="HTML Variable" w:locked="1" w:semiHidden="1" w:unhideWhenUsed="1"/>
-    <w:lsdException w:name="Normal Table" w:locked="1"/>
+    <w:lsdException w:name="Normal Table" w:locked="1" w:semiHidden="1" w:unhideWhenUsed="1"/>
     <w:lsdException w:name="annotation subject" w:locked="1" w:semiHidden="1" w:unhideWhenUsed="1"/>
     <w:lsdException w:name="No List" w:locked="1" w:semiHidden="1" w:unhideWhenUsed="1"/>
     <w:lsdException w:name="Outline List 1" w:locked="1" w:semiHidden="1" w:unhideWhenUsed="1"/>
@@ -6645,11 +6624,11 @@
     <w:lsdException w:name="Table Contemporary" w:locked="1" w:semiHidden="1" w:unhideWhenUsed="1"/>
     <w:lsdException w:name="Table Elegant" w:locked="1" w:semiHidden="1" w:unhideWhenUsed="1"/>
     <w:lsdException w:name="Table Professional" w:locked="1" w:semiHidden="1" w:unhideWhenUsed="1"/>
-    <w:lsdException w:name="Table Subtle 1" w:locked="1"/>
+    <w:lsdException w:name="Table Subtle 1" w:locked="1" w:semiHidden="1" w:unhideWhenUsed="1"/>
     <w:lsdException w:name="Table Subtle 2" w:locked="1" w:semiHidden="1" w:unhideWhenUsed="1"/>
     <w:lsdException w:name="Table Web 1" w:locked="1" w:semiHidden="1" w:unhideWhenUsed="1"/>
-    <w:lsdException w:name="Table Web 2" w:locked="1"/>
-    <w:lsdException w:name="Table Web 3" w:locked="1"/>
+    <w:lsdException w:name="Table Web 2" w:locked="1" w:semiHidden="1" w:unhideWhenUsed="1"/>
+    <w:lsdException w:name="Table Web 3" w:locked="1" w:semiHidden="1" w:unhideWhenUsed="1"/>
     <w:lsdException w:name="Balloon Text" w:locked="1" w:semiHidden="1" w:unhideWhenUsed="1"/>
     <w:lsdException w:name="Table Grid" w:locked="1"/>
     <w:lsdException w:name="Table Theme" w:locked="1" w:semiHidden="1" w:unhideWhenUsed="1"/>
@@ -8872,7 +8851,7 @@
 </file>
 
 <file path=customXml/itemProps2.xml><?xml version="1.0" encoding="utf-8"?>
-<ds:datastoreItem xmlns:ds="http://schemas.openxmlformats.org/officeDocument/2006/customXml" ds:itemID="{5CA7F13E-C025-4C09-88C6-B5DC5C131DCF}">
+<ds:datastoreItem xmlns:ds="http://schemas.openxmlformats.org/officeDocument/2006/customXml" ds:itemID="{1A2BFFB4-1757-482F-A3E4-C13902CC6FED}">
   <ds:schemaRefs>
     <ds:schemaRef ds:uri="http://schemas.openxmlformats.org/officeDocument/2006/bibliography"/>
   </ds:schemaRefs>

</xml_diff>